<commit_message>
Update author information to Charles Kinyua Gitonga (SD23/77993/25)
- Updated all research documents with correct author details
- Updated README and docs/README with proper citation information
- Regenerated PDF and Word versions with author info
- Added author contact information
</commit_message>
<xml_diff>
--- a/docs/Literature_Review_MAS_Smart_Farming.docx
+++ b/docs/Literature_Review_MAS_Smart_Farming.docx
@@ -26,13 +26,101 @@
         <w:t xml:space="preserve"> </w:t>
       </w:r>
       <w:r>
-        <w:t xml:space="preserve">Manus AI</w:t>
-      </w:r>
-    </w:p>
-    <w:p>
-      <w:pPr>
-        <w:pStyle w:val="BodyText"/>
-      </w:pPr>
+        <w:t xml:space="preserve">Charles Kinyua Gitonga</w:t>
+      </w:r>
+      <w:r>
+        <w:br/>
+      </w:r>
+      <w:r>
+        <w:rPr>
+          <w:b/>
+        </w:rPr>
+        <w:t xml:space="preserve">Student ID:</w:t>
+      </w:r>
+      <w:r>
+        <w:t xml:space="preserve"> </w:t>
+      </w:r>
+      <w:r>
+        <w:t xml:space="preserve">SD23/77993/25</w:t>
+      </w:r>
+      <w:r>
+        <w:br/>
+      </w:r>
+      <w:r>
+        <w:rPr>
+          <w:b/>
+        </w:rPr>
+        <w:t xml:space="preserve">Department:</w:t>
+      </w:r>
+      <w:r>
+        <w:t xml:space="preserve"> </w:t>
+      </w:r>
+      <w:r>
+        <w:t xml:space="preserve">Computer Science</w:t>
+      </w:r>
+      <w:r>
+        <w:br/>
+      </w:r>
+      <w:r>
+        <w:rPr>
+          <w:b/>
+        </w:rPr>
+        <w:t xml:space="preserve">Institution:</w:t>
+      </w:r>
+      <w:r>
+        <w:t xml:space="preserve"> </w:t>
+      </w:r>
+      <w:r>
+        <w:t xml:space="preserve">Chuka University</w:t>
+      </w:r>
+      <w:r>
+        <w:br/>
+      </w:r>
+      <w:r>
+        <w:rPr>
+          <w:b/>
+        </w:rPr>
+        <w:t xml:space="preserve">Email:</w:t>
+      </w:r>
+      <w:r>
+        <w:t xml:space="preserve"> </w:t>
+      </w:r>
+      <w:r>
+        <w:t xml:space="preserve">cgkinyua@chuka.ac.ke</w:t>
+      </w:r>
+      <w:r>
+        <w:br/>
+      </w:r>
+      <w:r>
+        <w:rPr>
+          <w:b/>
+        </w:rPr>
+        <w:t xml:space="preserve">Course:</w:t>
+      </w:r>
+      <w:r>
+        <w:t xml:space="preserve"> </w:t>
+      </w:r>
+      <w:r>
+        <w:t xml:space="preserve">COSC 944 - Multi-Agent Systems</w:t>
+      </w:r>
+      <w:r>
+        <w:br/>
+      </w:r>
+      <w:r>
+        <w:rPr>
+          <w:b/>
+        </w:rPr>
+        <w:t xml:space="preserve">Instructor:</w:t>
+      </w:r>
+      <w:r>
+        <w:t xml:space="preserve"> </w:t>
+      </w:r>
+      <w:r>
+        <w:t xml:space="preserve">Prof. Marcel Odhiambo Ohanga</w:t>
+      </w:r>
+      <w:r>
+        <w:br/>
+      </w:r>
       <w:r>
         <w:rPr>
           <w:b/>
@@ -43,7 +131,7 @@
         <w:t xml:space="preserve"> </w:t>
       </w:r>
       <w:r>
-        <w:t xml:space="preserve">November 24, 2025</w:t>
+        <w:t xml:space="preserve">November 29, 2025</w:t>
       </w:r>
     </w:p>
     <w:p>

</xml_diff>